<commit_message>
added nltk and new algorithm for selecting the beginning of a sentence
</commit_message>
<xml_diff>
--- a/TR_Kurs.docx
+++ b/TR_Kurs.docx
@@ -3142,7 +3142,15 @@
         <w:t xml:space="preserve"> – </w:t>
       </w:r>
       <w:r>
-        <w:t>случайный процесс, эволюция которого после любого заданного значения временного параметра t не зависит от эволюции, предшествовавшей t, при условии, что значение процесса в этот момент фиксировано.</w:t>
+        <w:t xml:space="preserve">случайный процесс, эволюция которого после </w:t>
+      </w:r>
+      <w:proofErr w:type="gramStart"/>
+      <w:r>
+        <w:t>любого</w:t>
+      </w:r>
+      <w:proofErr w:type="gramEnd"/>
+      <w:r>
+        <w:t xml:space="preserve"> заданного значения временного параметра t не зависит от эволюции, предшествовавшей t, при условии, что значение процесса в этот момент фиксировано.</w:t>
       </w:r>
     </w:p>
     <w:p>
@@ -3714,6 +3722,7 @@
           <w:ilvl w:val="0"/>
           <w:numId w:val="3"/>
         </w:numPr>
+        <w:jc w:val="center"/>
         <w:rPr>
           <w:b/>
           <w:lang w:val="en-US"/>
@@ -3815,7 +3824,6 @@
       <w:pPr>
         <w:rPr>
           <w:szCs w:val="28"/>
-          <w:lang w:val="en-US"/>
         </w:rPr>
       </w:pPr>
       <w:r>
@@ -3857,6 +3865,162 @@
           <w:szCs w:val="28"/>
         </w:rPr>
         <w:t xml:space="preserve">словаре, то мы создаем для него поле и обозначаем, что данное слово встречается один раз в словаре. Дальше добавим 1 к общему количеству слов и к количеству уникальных слов. </w:t>
+      </w:r>
+    </w:p>
+    <w:p>
+      <w:pPr>
+        <w:rPr>
+          <w:szCs w:val="28"/>
+        </w:rPr>
+      </w:pPr>
+      <w:r>
+        <w:rPr>
+          <w:szCs w:val="28"/>
+        </w:rPr>
+        <w:tab/>
+        <w:t xml:space="preserve">Метод </w:t>
+      </w:r>
+      <w:proofErr w:type="gramStart"/>
+      <w:r>
+        <w:rPr>
+          <w:szCs w:val="28"/>
+          <w:lang w:val="en-US"/>
+        </w:rPr>
+        <w:t>count</w:t>
+      </w:r>
+      <w:r>
+        <w:rPr>
+          <w:szCs w:val="28"/>
+        </w:rPr>
+        <w:t>(</w:t>
+      </w:r>
+      <w:proofErr w:type="gramEnd"/>
+      <w:r>
+        <w:rPr>
+          <w:szCs w:val="28"/>
+        </w:rPr>
+        <w:t xml:space="preserve">) </w:t>
+      </w:r>
+      <w:r>
+        <w:rPr>
+          <w:szCs w:val="28"/>
+        </w:rPr>
+        <w:t>показывает частоту появления слова в тексте.</w:t>
+      </w:r>
+    </w:p>
+    <w:p>
+      <w:pPr>
+        <w:rPr>
+          <w:szCs w:val="28"/>
+        </w:rPr>
+      </w:pPr>
+      <w:r>
+        <w:rPr>
+          <w:szCs w:val="28"/>
+        </w:rPr>
+        <w:tab/>
+        <w:t>Метод</w:t>
+      </w:r>
+      <w:r>
+        <w:rPr>
+          <w:szCs w:val="28"/>
+        </w:rPr>
+        <w:t xml:space="preserve"> </w:t>
+      </w:r>
+      <w:r>
+        <w:rPr>
+          <w:szCs w:val="28"/>
+          <w:lang w:val="en-US"/>
+        </w:rPr>
+        <w:t>return</w:t>
+      </w:r>
+      <w:r>
+        <w:rPr>
+          <w:szCs w:val="28"/>
+        </w:rPr>
+        <w:t>_</w:t>
+      </w:r>
+      <w:r>
+        <w:rPr>
+          <w:szCs w:val="28"/>
+          <w:lang w:val="en-US"/>
+        </w:rPr>
+        <w:t>weighted</w:t>
+      </w:r>
+      <w:r>
+        <w:rPr>
+          <w:szCs w:val="28"/>
+        </w:rPr>
+        <w:t>_</w:t>
+      </w:r>
+      <w:r>
+        <w:rPr>
+          <w:szCs w:val="28"/>
+          <w:lang w:val="en-US"/>
+        </w:rPr>
+        <w:t>random</w:t>
+      </w:r>
+      <w:r>
+        <w:rPr>
+          <w:szCs w:val="28"/>
+        </w:rPr>
+        <w:t>_</w:t>
+      </w:r>
+      <w:proofErr w:type="gramStart"/>
+      <w:r>
+        <w:rPr>
+          <w:szCs w:val="28"/>
+          <w:lang w:val="en-US"/>
+        </w:rPr>
+        <w:t>word</w:t>
+      </w:r>
+      <w:r>
+        <w:rPr>
+          <w:szCs w:val="28"/>
+        </w:rPr>
+        <w:t>(</w:t>
+      </w:r>
+      <w:proofErr w:type="gramEnd"/>
+      <w:r>
+        <w:rPr>
+          <w:szCs w:val="28"/>
+        </w:rPr>
+        <w:t xml:space="preserve">) – </w:t>
+      </w:r>
+      <w:r>
+        <w:rPr>
+          <w:szCs w:val="28"/>
+        </w:rPr>
+        <w:t xml:space="preserve">один из главных методов класса </w:t>
+      </w:r>
+      <w:proofErr w:type="spellStart"/>
+      <w:r>
+        <w:rPr>
+          <w:szCs w:val="28"/>
+          <w:lang w:val="en-US"/>
+        </w:rPr>
+        <w:t>MarkDict</w:t>
+      </w:r>
+      <w:proofErr w:type="spellEnd"/>
+      <w:r>
+        <w:rPr>
+          <w:szCs w:val="28"/>
+        </w:rPr>
+        <w:t xml:space="preserve">. На данном методе построен алгоритм </w:t>
+      </w:r>
+      <w:proofErr w:type="spellStart"/>
+      <w:r>
+        <w:rPr>
+          <w:szCs w:val="28"/>
+        </w:rPr>
+        <w:t>марковских</w:t>
+      </w:r>
+      <w:proofErr w:type="spellEnd"/>
+      <w:r>
+        <w:rPr>
+          <w:szCs w:val="28"/>
+        </w:rPr>
+        <w:t xml:space="preserve"> цепей. </w:t>
       </w:r>
       <w:bookmarkStart w:id="13" w:name="_GoBack"/>
       <w:bookmarkEnd w:id="13"/>
@@ -5378,7 +5542,7 @@
 </file>
 
 <file path=customXml/itemProps1.xml><?xml version="1.0" encoding="utf-8"?>
-<ds:datastoreItem xmlns:ds="http://schemas.openxmlformats.org/officeDocument/2006/customXml" ds:itemID="{395CF6AC-7CCA-4F26-A1DE-77B476897E7B}">
+<ds:datastoreItem xmlns:ds="http://schemas.openxmlformats.org/officeDocument/2006/customXml" ds:itemID="{44ABAD8B-B0AF-4F5A-BD7C-907A7518ADD5}">
   <ds:schemaRefs>
     <ds:schemaRef ds:uri="http://schemas.openxmlformats.org/officeDocument/2006/bibliography"/>
   </ds:schemaRefs>

</xml_diff>